<commit_message>
good career fair resume
</commit_message>
<xml_diff>
--- a/career_fair_resume.docx
+++ b/career_fair_resume.docx
@@ -1,6 +1,6 @@
 
 <file path=word/document.xml><?xml version="1.0" encoding="utf-8"?>
-<w:document xmlns:wpc="http://schemas.microsoft.com/office/word/2010/wordprocessingCanvas" xmlns:cx="http://schemas.microsoft.com/office/drawing/2014/chartex" xmlns:cx1="http://schemas.microsoft.com/office/drawing/2015/9/8/chartex" xmlns:cx2="http://schemas.microsoft.com/office/drawing/2015/10/21/chartex" xmlns:mc="http://schemas.openxmlformats.org/markup-compatibility/2006" xmlns:o="urn:schemas-microsoft-com:office:office" xmlns:r="http://schemas.openxmlformats.org/officeDocument/2006/relationships" xmlns:m="http://schemas.openxmlformats.org/officeDocument/2006/math" xmlns:v="urn:schemas-microsoft-com:vml" xmlns:wp14="http://schemas.microsoft.com/office/word/2010/wordprocessingDrawing" xmlns:wp="http://schemas.openxmlformats.org/drawingml/2006/wordprocessingDrawing" xmlns:w10="urn:schemas-microsoft-com:office:word" xmlns:w="http://schemas.openxmlformats.org/wordprocessingml/2006/main" xmlns:w14="http://schemas.microsoft.com/office/word/2010/wordml" xmlns:w15="http://schemas.microsoft.com/office/word/2012/wordml" xmlns:w16se="http://schemas.microsoft.com/office/word/2015/wordml/symex" xmlns:wpg="http://schemas.microsoft.com/office/word/2010/wordprocessingGroup" xmlns:wpi="http://schemas.microsoft.com/office/word/2010/wordprocessingInk" xmlns:wne="http://schemas.microsoft.com/office/word/2006/wordml" xmlns:wps="http://schemas.microsoft.com/office/word/2010/wordprocessingShape" mc:Ignorable="w14 w15 w16se wp14">
+<w:document xmlns:wpc="http://schemas.microsoft.com/office/word/2010/wordprocessingCanvas" xmlns:mc="http://schemas.openxmlformats.org/markup-compatibility/2006" xmlns:o="urn:schemas-microsoft-com:office:office" xmlns:r="http://schemas.openxmlformats.org/officeDocument/2006/relationships" xmlns:m="http://schemas.openxmlformats.org/officeDocument/2006/math" xmlns:v="urn:schemas-microsoft-com:vml" xmlns:wp14="http://schemas.microsoft.com/office/word/2010/wordprocessingDrawing" xmlns:wp="http://schemas.openxmlformats.org/drawingml/2006/wordprocessingDrawing" xmlns:w10="urn:schemas-microsoft-com:office:word" xmlns:w="http://schemas.openxmlformats.org/wordprocessingml/2006/main" xmlns:w14="http://schemas.microsoft.com/office/word/2010/wordml" xmlns:w15="http://schemas.microsoft.com/office/word/2012/wordml" xmlns:wpg="http://schemas.microsoft.com/office/word/2010/wordprocessingGroup" xmlns:wpi="http://schemas.microsoft.com/office/word/2010/wordprocessingInk" xmlns:wne="http://schemas.microsoft.com/office/word/2006/wordml" xmlns:wps="http://schemas.microsoft.com/office/word/2010/wordprocessingShape" mc:Ignorable="w14 w15 wp14">
   <w:body>
     <w:p>
       <w:pPr>
@@ -118,6 +118,13 @@
           <w:sz w:val="22"/>
           <w:szCs w:val="22"/>
         </w:rPr>
+        <w:t xml:space="preserve">            </w:t>
+      </w:r>
+      <w:r>
+        <w:rPr>
+          <w:sz w:val="22"/>
+          <w:szCs w:val="22"/>
+        </w:rPr>
         <w:t>github.com/</w:t>
       </w:r>
       <w:proofErr w:type="spellStart"/>
@@ -219,6 +226,13 @@
           <w:sz w:val="22"/>
           <w:szCs w:val="22"/>
         </w:rPr>
+        <w:t xml:space="preserve">            </w:t>
+      </w:r>
+      <w:r>
+        <w:rPr>
+          <w:sz w:val="22"/>
+          <w:szCs w:val="22"/>
+        </w:rPr>
         <w:t>linkedin.com/in/dairvin9</w:t>
       </w:r>
     </w:p>
@@ -232,6 +246,9 @@
     </w:p>
     <w:p>
       <w:pPr>
+        <w:tabs>
+          <w:tab w:val="left" w:pos="9630"/>
+        </w:tabs>
         <w:ind w:left="1980" w:hanging="1980"/>
         <w:rPr>
           <w:sz w:val="22"/>
@@ -287,6 +304,27 @@
       </w:r>
       <w:r>
         <w:rPr>
+          <w:sz w:val="22"/>
+          <w:szCs w:val="22"/>
+        </w:rPr>
+        <w:t xml:space="preserve">                                    </w:t>
+      </w:r>
+      <w:r>
+        <w:rPr>
+          <w:sz w:val="22"/>
+          <w:szCs w:val="22"/>
+        </w:rPr>
+        <w:t xml:space="preserve">            </w:t>
+      </w:r>
+      <w:r>
+        <w:rPr>
+          <w:sz w:val="22"/>
+          <w:szCs w:val="22"/>
+        </w:rPr>
+        <w:t>Dec. 2017</w:t>
+      </w:r>
+      <w:r>
+        <w:rPr>
           <w:i/>
           <w:sz w:val="22"/>
           <w:szCs w:val="22"/>
@@ -301,20 +339,210 @@
         </w:rPr>
         <w:tab/>
       </w:r>
+    </w:p>
+    <w:p>
+      <w:pPr>
+        <w:ind w:left="1980" w:hanging="1980"/>
+        <w:rPr>
+          <w:sz w:val="22"/>
+          <w:szCs w:val="22"/>
+        </w:rPr>
+      </w:pPr>
+      <w:r>
+        <w:rPr>
+          <w:b/>
+          <w:sz w:val="22"/>
+          <w:szCs w:val="22"/>
+        </w:rPr>
+        <w:tab/>
+      </w:r>
+      <w:r>
+        <w:rPr>
+          <w:sz w:val="22"/>
+          <w:szCs w:val="22"/>
+        </w:rPr>
+        <w:t>Bachelor of</w:t>
+      </w:r>
+      <w:r>
+        <w:rPr>
+          <w:sz w:val="22"/>
+          <w:szCs w:val="22"/>
+        </w:rPr>
+        <w:t xml:space="preserve"> Science</w:t>
+      </w:r>
+      <w:r>
+        <w:rPr>
+          <w:sz w:val="22"/>
+          <w:szCs w:val="22"/>
+        </w:rPr>
+        <w:t xml:space="preserve"> in Computer Science</w:t>
+      </w:r>
+    </w:p>
+    <w:p>
+      <w:pPr>
+        <w:ind w:left="1980" w:hanging="1980"/>
+        <w:rPr>
+          <w:sz w:val="22"/>
+          <w:szCs w:val="22"/>
+        </w:rPr>
+      </w:pPr>
+      <w:r>
+        <w:rPr>
+          <w:sz w:val="22"/>
+          <w:szCs w:val="22"/>
+        </w:rPr>
+        <w:tab/>
+        <w:t>Minor in Business</w:t>
+      </w:r>
+    </w:p>
+    <w:p>
+      <w:pPr>
+        <w:tabs>
+          <w:tab w:val="right" w:pos="8550"/>
+        </w:tabs>
+        <w:ind w:left="1980"/>
+        <w:rPr>
+          <w:sz w:val="22"/>
+          <w:szCs w:val="22"/>
+        </w:rPr>
+      </w:pPr>
+      <w:r>
+        <w:rPr>
+          <w:sz w:val="22"/>
+          <w:szCs w:val="22"/>
+        </w:rPr>
+        <w:t xml:space="preserve">Major </w:t>
+      </w:r>
+      <w:r>
+        <w:rPr>
+          <w:sz w:val="22"/>
+          <w:szCs w:val="22"/>
+        </w:rPr>
+        <w:t>GPR: 4.0</w:t>
+      </w:r>
+      <w:r>
+        <w:rPr>
+          <w:sz w:val="22"/>
+          <w:szCs w:val="22"/>
+        </w:rPr>
+        <w:t>; Overall GPR: 3.95</w:t>
+      </w:r>
+      <w:r>
+        <w:rPr>
+          <w:sz w:val="22"/>
+          <w:szCs w:val="22"/>
+        </w:rPr>
+        <w:tab/>
+      </w:r>
+    </w:p>
+    <w:p>
+      <w:pPr>
+        <w:ind w:left="1980" w:hanging="1980"/>
+        <w:rPr>
+          <w:sz w:val="22"/>
+          <w:szCs w:val="22"/>
+        </w:rPr>
+      </w:pPr>
+    </w:p>
+    <w:p>
+      <w:pPr>
+        <w:ind w:left="1980" w:hanging="1980"/>
+        <w:rPr>
+          <w:sz w:val="22"/>
+          <w:szCs w:val="22"/>
+        </w:rPr>
+      </w:pPr>
+      <w:r>
+        <w:rPr>
+          <w:b/>
+          <w:sz w:val="22"/>
+          <w:szCs w:val="22"/>
+        </w:rPr>
+        <w:t>Technical Skills</w:t>
+      </w:r>
+      <w:r>
+        <w:rPr>
+          <w:b/>
+          <w:sz w:val="22"/>
+          <w:szCs w:val="22"/>
+        </w:rPr>
+        <w:tab/>
+      </w:r>
       <w:r>
         <w:rPr>
           <w:i/>
           <w:sz w:val="22"/>
           <w:szCs w:val="22"/>
         </w:rPr>
-        <w:tab/>
-      </w:r>
-      <w:r>
-        <w:rPr>
-          <w:sz w:val="22"/>
-          <w:szCs w:val="22"/>
-        </w:rPr>
-        <w:t>Dec. 2017</w:t>
+        <w:t>Proficient in:</w:t>
+      </w:r>
+      <w:r>
+        <w:rPr>
+          <w:sz w:val="22"/>
+          <w:szCs w:val="22"/>
+        </w:rPr>
+        <w:t xml:space="preserve"> </w:t>
+      </w:r>
+      <w:r>
+        <w:rPr>
+          <w:rFonts w:eastAsia="Times New Roman"/>
+          <w:sz w:val="22"/>
+        </w:rPr>
+        <w:t>P</w:t>
+      </w:r>
+      <w:r>
+        <w:rPr>
+          <w:rFonts w:eastAsia="Times New Roman"/>
+          <w:sz w:val="22"/>
+        </w:rPr>
+        <w:t>ython, Ansible, Java, C++, Gi</w:t>
+      </w:r>
+      <w:bookmarkStart w:id="0" w:name="_GoBack"/>
+      <w:bookmarkEnd w:id="0"/>
+      <w:r>
+        <w:rPr>
+          <w:rFonts w:eastAsia="Times New Roman"/>
+          <w:sz w:val="22"/>
+        </w:rPr>
+        <w:t>t, HTML</w:t>
+      </w:r>
+      <w:r>
+        <w:rPr>
+          <w:sz w:val="22"/>
+          <w:szCs w:val="22"/>
+        </w:rPr>
+        <w:tab/>
+      </w:r>
+      <w:r>
+        <w:rPr>
+          <w:sz w:val="22"/>
+          <w:szCs w:val="22"/>
+        </w:rPr>
+        <w:tab/>
+      </w:r>
+      <w:r>
+        <w:rPr>
+          <w:sz w:val="22"/>
+          <w:szCs w:val="22"/>
+        </w:rPr>
+        <w:tab/>
+      </w:r>
+    </w:p>
+    <w:p>
+      <w:pPr>
+        <w:ind w:left="1980" w:hanging="1980"/>
+        <w:rPr>
+          <w:sz w:val="22"/>
+          <w:szCs w:val="22"/>
+        </w:rPr>
+      </w:pPr>
+      <w:r>
+        <w:rPr>
+          <w:b/>
+          <w:sz w:val="22"/>
+          <w:szCs w:val="22"/>
+        </w:rPr>
+        <w:tab/>
       </w:r>
       <w:r>
         <w:rPr>
@@ -322,39 +550,53 @@
           <w:sz w:val="22"/>
           <w:szCs w:val="22"/>
         </w:rPr>
-        <w:tab/>
+        <w:t>Familiar with:</w:t>
+      </w:r>
+      <w:r>
+        <w:rPr>
+          <w:sz w:val="22"/>
+          <w:szCs w:val="22"/>
+        </w:rPr>
+        <w:t xml:space="preserve"> </w:t>
+      </w:r>
+      <w:r>
+        <w:rPr>
+          <w:rFonts w:eastAsia="Times New Roman"/>
+          <w:sz w:val="22"/>
+        </w:rPr>
+        <w:t xml:space="preserve">NoSQL, BASH, </w:t>
+      </w:r>
+      <w:r>
+        <w:rPr>
+          <w:rFonts w:eastAsia="Times New Roman"/>
+          <w:sz w:val="22"/>
+        </w:rPr>
+        <w:t xml:space="preserve">Docker, </w:t>
+      </w:r>
+      <w:r>
+        <w:rPr>
+          <w:rFonts w:eastAsia="Times New Roman"/>
+          <w:sz w:val="22"/>
+        </w:rPr>
+        <w:t>JavaScript, Haskell</w:t>
+      </w:r>
+      <w:r>
+        <w:rPr>
+          <w:rFonts w:eastAsia="Times New Roman"/>
+          <w:sz w:val="22"/>
+        </w:rPr>
+        <w:t>, CSS</w:t>
       </w:r>
     </w:p>
     <w:p>
       <w:pPr>
         <w:ind w:left="1980" w:hanging="1980"/>
         <w:rPr>
-          <w:sz w:val="22"/>
-          <w:szCs w:val="22"/>
-        </w:rPr>
-      </w:pPr>
-      <w:r>
-        <w:rPr>
           <w:b/>
           <w:sz w:val="22"/>
           <w:szCs w:val="22"/>
         </w:rPr>
-        <w:tab/>
-      </w:r>
-      <w:r>
-        <w:rPr>
-          <w:sz w:val="22"/>
-          <w:szCs w:val="22"/>
-        </w:rPr>
-        <w:t>Bachelor or Science</w:t>
-      </w:r>
-      <w:r>
-        <w:rPr>
-          <w:sz w:val="22"/>
-          <w:szCs w:val="22"/>
-        </w:rPr>
-        <w:t xml:space="preserve"> in Computer Science</w:t>
-      </w:r>
+      </w:pPr>
     </w:p>
     <w:p>
       <w:pPr>
@@ -366,41 +608,127 @@
       </w:pPr>
       <w:r>
         <w:rPr>
-          <w:sz w:val="22"/>
-          <w:szCs w:val="22"/>
-        </w:rPr>
-        <w:tab/>
-        <w:t>Minor in Business</w:t>
-      </w:r>
-    </w:p>
-    <w:p>
-      <w:pPr>
-        <w:ind w:left="1980"/>
-        <w:rPr>
-          <w:sz w:val="22"/>
-          <w:szCs w:val="22"/>
-        </w:rPr>
-      </w:pPr>
-      <w:r>
-        <w:rPr>
-          <w:sz w:val="22"/>
-          <w:szCs w:val="22"/>
-        </w:rPr>
-        <w:t xml:space="preserve">Major </w:t>
-      </w:r>
-      <w:r>
-        <w:rPr>
-          <w:sz w:val="22"/>
-          <w:szCs w:val="22"/>
-        </w:rPr>
-        <w:t>GPR: 4.0</w:t>
-      </w:r>
-      <w:r>
-        <w:rPr>
-          <w:sz w:val="22"/>
-          <w:szCs w:val="22"/>
-        </w:rPr>
-        <w:t>; Overall GPR: 3.95</w:t>
+          <w:b/>
+          <w:sz w:val="22"/>
+          <w:szCs w:val="22"/>
+        </w:rPr>
+        <w:t>Membership</w:t>
+      </w:r>
+      <w:r>
+        <w:rPr>
+          <w:b/>
+          <w:sz w:val="22"/>
+          <w:szCs w:val="22"/>
+        </w:rPr>
+        <w:t>s</w:t>
+      </w:r>
+      <w:r>
+        <w:rPr>
+          <w:b/>
+          <w:sz w:val="22"/>
+          <w:szCs w:val="22"/>
+        </w:rPr>
+        <w:tab/>
+      </w:r>
+      <w:r>
+        <w:rPr>
+          <w:sz w:val="22"/>
+          <w:szCs w:val="22"/>
+        </w:rPr>
+        <w:t xml:space="preserve">Texas </w:t>
+      </w:r>
+      <w:proofErr w:type="gramStart"/>
+      <w:r>
+        <w:rPr>
+          <w:sz w:val="22"/>
+          <w:szCs w:val="22"/>
+        </w:rPr>
+        <w:t>A&amp;M</w:t>
+      </w:r>
+      <w:proofErr w:type="gramEnd"/>
+      <w:r>
+        <w:rPr>
+          <w:sz w:val="22"/>
+          <w:szCs w:val="22"/>
+        </w:rPr>
+        <w:t xml:space="preserve"> Computing Society </w:t>
+      </w:r>
+      <w:r>
+        <w:rPr>
+          <w:sz w:val="22"/>
+          <w:szCs w:val="22"/>
+        </w:rPr>
+        <w:t>(ACM)</w:t>
+      </w:r>
+      <w:r>
+        <w:rPr>
+          <w:sz w:val="22"/>
+          <w:szCs w:val="22"/>
+        </w:rPr>
+        <w:t xml:space="preserve"> </w:t>
+      </w:r>
+      <w:r>
+        <w:rPr>
+          <w:sz w:val="22"/>
+          <w:szCs w:val="22"/>
+        </w:rPr>
+        <w:tab/>
+      </w:r>
+      <w:r>
+        <w:rPr>
+          <w:sz w:val="22"/>
+          <w:szCs w:val="22"/>
+        </w:rPr>
+        <w:tab/>
+      </w:r>
+      <w:r>
+        <w:rPr>
+          <w:sz w:val="22"/>
+          <w:szCs w:val="22"/>
+        </w:rPr>
+        <w:tab/>
+      </w:r>
+      <w:r>
+        <w:rPr>
+          <w:sz w:val="22"/>
+          <w:szCs w:val="22"/>
+        </w:rPr>
+        <w:tab/>
+      </w:r>
+      <w:r>
+        <w:rPr>
+          <w:sz w:val="22"/>
+          <w:szCs w:val="22"/>
+        </w:rPr>
+        <w:t xml:space="preserve">            </w:t>
+      </w:r>
+      <w:r>
+        <w:rPr>
+          <w:sz w:val="22"/>
+          <w:szCs w:val="22"/>
+        </w:rPr>
+        <w:t>Sept</w:t>
+      </w:r>
+      <w:r>
+        <w:rPr>
+          <w:sz w:val="22"/>
+          <w:szCs w:val="22"/>
+        </w:rPr>
+        <w:t>.</w:t>
+      </w:r>
+      <w:r>
+        <w:rPr>
+          <w:sz w:val="22"/>
+          <w:szCs w:val="22"/>
+        </w:rPr>
+        <w:t xml:space="preserve"> </w:t>
+      </w:r>
+      <w:r>
+        <w:rPr>
+          <w:sz w:val="22"/>
+          <w:szCs w:val="22"/>
+        </w:rPr>
+        <w:t>2014-present</w:t>
       </w:r>
     </w:p>
     <w:p>
@@ -411,372 +739,135 @@
           <w:szCs w:val="22"/>
         </w:rPr>
       </w:pPr>
+      <w:r>
+        <w:rPr>
+          <w:sz w:val="22"/>
+          <w:szCs w:val="22"/>
+        </w:rPr>
+        <w:tab/>
+        <w:t>Society of Women Engineers</w:t>
+      </w:r>
+      <w:r>
+        <w:rPr>
+          <w:sz w:val="22"/>
+          <w:szCs w:val="22"/>
+        </w:rPr>
+        <w:tab/>
+      </w:r>
+      <w:r>
+        <w:rPr>
+          <w:sz w:val="22"/>
+          <w:szCs w:val="22"/>
+        </w:rPr>
+        <w:tab/>
+      </w:r>
+      <w:r>
+        <w:rPr>
+          <w:sz w:val="22"/>
+          <w:szCs w:val="22"/>
+        </w:rPr>
+        <w:tab/>
+        <w:t xml:space="preserve">    </w:t>
+      </w:r>
+      <w:r>
+        <w:rPr>
+          <w:sz w:val="22"/>
+          <w:szCs w:val="22"/>
+        </w:rPr>
+        <w:tab/>
+      </w:r>
+      <w:r>
+        <w:rPr>
+          <w:sz w:val="22"/>
+          <w:szCs w:val="22"/>
+        </w:rPr>
+        <w:tab/>
+      </w:r>
+      <w:r>
+        <w:rPr>
+          <w:sz w:val="22"/>
+          <w:szCs w:val="22"/>
+        </w:rPr>
+        <w:t xml:space="preserve">            </w:t>
+      </w:r>
+      <w:r>
+        <w:rPr>
+          <w:sz w:val="22"/>
+          <w:szCs w:val="22"/>
+        </w:rPr>
+        <w:t>Sept</w:t>
+      </w:r>
+      <w:r>
+        <w:rPr>
+          <w:sz w:val="22"/>
+          <w:szCs w:val="22"/>
+        </w:rPr>
+        <w:t>.</w:t>
+      </w:r>
+      <w:r>
+        <w:rPr>
+          <w:sz w:val="22"/>
+          <w:szCs w:val="22"/>
+        </w:rPr>
+        <w:t xml:space="preserve"> </w:t>
+      </w:r>
+      <w:r>
+        <w:rPr>
+          <w:sz w:val="22"/>
+          <w:szCs w:val="22"/>
+        </w:rPr>
+        <w:t>2014-present</w:t>
+      </w:r>
     </w:p>
     <w:p>
       <w:pPr>
         <w:ind w:left="1980" w:hanging="1980"/>
         <w:rPr>
-          <w:sz w:val="22"/>
-          <w:szCs w:val="22"/>
-        </w:rPr>
-      </w:pPr>
-      <w:r>
-        <w:rPr>
           <w:b/>
           <w:sz w:val="22"/>
           <w:szCs w:val="22"/>
         </w:rPr>
-        <w:t>Technical Skills</w:t>
-      </w:r>
+      </w:pPr>
+    </w:p>
+    <w:p>
+      <w:pPr>
+        <w:ind w:left="1980" w:hanging="1980"/>
+        <w:rPr>
+          <w:sz w:val="22"/>
+          <w:szCs w:val="22"/>
+        </w:rPr>
+      </w:pPr>
       <w:r>
         <w:rPr>
           <w:b/>
           <w:sz w:val="22"/>
           <w:szCs w:val="22"/>
         </w:rPr>
-        <w:tab/>
-      </w:r>
-      <w:r>
-        <w:rPr>
+        <w:t>Work Experience</w:t>
+      </w:r>
+      <w:r>
+        <w:rPr>
+          <w:b/>
+          <w:sz w:val="22"/>
+          <w:szCs w:val="22"/>
+        </w:rPr>
+        <w:tab/>
+      </w:r>
+      <w:r>
+        <w:rPr>
+          <w:b/>
+          <w:sz w:val="22"/>
+          <w:szCs w:val="22"/>
+        </w:rPr>
+        <w:t xml:space="preserve">Rackspace Hosting, </w:t>
+      </w:r>
+      <w:r>
+        <w:rPr>
+          <w:b/>
           <w:i/>
           <w:sz w:val="22"/>
           <w:szCs w:val="22"/>
         </w:rPr>
-        <w:t>Proficient in:</w:t>
-      </w:r>
-      <w:r>
-        <w:rPr>
-          <w:sz w:val="22"/>
-          <w:szCs w:val="22"/>
-        </w:rPr>
-        <w:t xml:space="preserve"> </w:t>
-      </w:r>
-      <w:r>
-        <w:rPr>
-          <w:rFonts w:eastAsia="Times New Roman"/>
-          <w:sz w:val="22"/>
-        </w:rPr>
-        <w:t>P</w:t>
-      </w:r>
-      <w:r>
-        <w:rPr>
-          <w:rFonts w:eastAsia="Times New Roman"/>
-          <w:sz w:val="22"/>
-        </w:rPr>
-        <w:t xml:space="preserve">ython, Ansible, Java, C++, </w:t>
-      </w:r>
-      <w:proofErr w:type="spellStart"/>
-      <w:r>
-        <w:rPr>
-          <w:rFonts w:eastAsia="Times New Roman"/>
-          <w:sz w:val="22"/>
-        </w:rPr>
-        <w:t>Github</w:t>
-      </w:r>
-      <w:proofErr w:type="spellEnd"/>
-      <w:r>
-        <w:rPr>
-          <w:rFonts w:eastAsia="Times New Roman"/>
-          <w:sz w:val="22"/>
-        </w:rPr>
-        <w:t>, HTML</w:t>
-      </w:r>
-      <w:r>
-        <w:rPr>
-          <w:sz w:val="22"/>
-          <w:szCs w:val="22"/>
-        </w:rPr>
-        <w:tab/>
-      </w:r>
-      <w:r>
-        <w:rPr>
-          <w:sz w:val="22"/>
-          <w:szCs w:val="22"/>
-        </w:rPr>
-        <w:tab/>
-      </w:r>
-      <w:r>
-        <w:rPr>
-          <w:sz w:val="22"/>
-          <w:szCs w:val="22"/>
-        </w:rPr>
-        <w:tab/>
-      </w:r>
-    </w:p>
-    <w:p>
-      <w:pPr>
-        <w:ind w:left="1980" w:hanging="1980"/>
-        <w:rPr>
-          <w:sz w:val="22"/>
-          <w:szCs w:val="22"/>
-        </w:rPr>
-      </w:pPr>
-      <w:r>
-        <w:rPr>
-          <w:b/>
-          <w:sz w:val="22"/>
-          <w:szCs w:val="22"/>
-        </w:rPr>
-        <w:tab/>
-      </w:r>
-      <w:r>
-        <w:rPr>
-          <w:i/>
-          <w:sz w:val="22"/>
-          <w:szCs w:val="22"/>
-        </w:rPr>
-        <w:t>Familiar with:</w:t>
-      </w:r>
-      <w:r>
-        <w:rPr>
-          <w:sz w:val="22"/>
-          <w:szCs w:val="22"/>
-        </w:rPr>
-        <w:t xml:space="preserve"> </w:t>
-      </w:r>
-      <w:r>
-        <w:rPr>
-          <w:rFonts w:eastAsia="Times New Roman"/>
-          <w:sz w:val="22"/>
-        </w:rPr>
-        <w:t>NoSQL, BASH, JavaScript, Haskell</w:t>
-      </w:r>
-      <w:r>
-        <w:rPr>
-          <w:rFonts w:eastAsia="Times New Roman"/>
-          <w:sz w:val="22"/>
-        </w:rPr>
-        <w:t>, CSS</w:t>
-      </w:r>
-    </w:p>
-    <w:p>
-      <w:pPr>
-        <w:ind w:left="1980" w:hanging="1980"/>
-        <w:rPr>
-          <w:b/>
-          <w:sz w:val="22"/>
-          <w:szCs w:val="22"/>
-        </w:rPr>
-      </w:pPr>
-    </w:p>
-    <w:p>
-      <w:pPr>
-        <w:ind w:left="1980" w:hanging="1980"/>
-        <w:rPr>
-          <w:sz w:val="22"/>
-          <w:szCs w:val="22"/>
-        </w:rPr>
-      </w:pPr>
-      <w:r>
-        <w:rPr>
-          <w:b/>
-          <w:sz w:val="22"/>
-          <w:szCs w:val="22"/>
-        </w:rPr>
-        <w:t>Membership</w:t>
-      </w:r>
-      <w:r>
-        <w:rPr>
-          <w:b/>
-          <w:sz w:val="22"/>
-          <w:szCs w:val="22"/>
-        </w:rPr>
-        <w:t>s</w:t>
-      </w:r>
-      <w:r>
-        <w:rPr>
-          <w:b/>
-          <w:sz w:val="22"/>
-          <w:szCs w:val="22"/>
-        </w:rPr>
-        <w:tab/>
-      </w:r>
-      <w:r>
-        <w:rPr>
-          <w:sz w:val="22"/>
-          <w:szCs w:val="22"/>
-        </w:rPr>
-        <w:t xml:space="preserve">Texas A&amp;M Computing Society </w:t>
-      </w:r>
-      <w:r>
-        <w:rPr>
-          <w:sz w:val="22"/>
-          <w:szCs w:val="22"/>
-        </w:rPr>
-        <w:t>(ACM)</w:t>
-      </w:r>
-      <w:r>
-        <w:rPr>
-          <w:sz w:val="22"/>
-          <w:szCs w:val="22"/>
-        </w:rPr>
-        <w:tab/>
-      </w:r>
-      <w:r>
-        <w:rPr>
-          <w:sz w:val="22"/>
-          <w:szCs w:val="22"/>
-        </w:rPr>
-        <w:tab/>
-      </w:r>
-      <w:r>
-        <w:rPr>
-          <w:sz w:val="22"/>
-          <w:szCs w:val="22"/>
-        </w:rPr>
-        <w:tab/>
-      </w:r>
-      <w:r>
-        <w:rPr>
-          <w:sz w:val="22"/>
-          <w:szCs w:val="22"/>
-        </w:rPr>
-        <w:tab/>
-        <w:t>Sept</w:t>
-      </w:r>
-      <w:r>
-        <w:rPr>
-          <w:sz w:val="22"/>
-          <w:szCs w:val="22"/>
-        </w:rPr>
-        <w:t>.</w:t>
-      </w:r>
-      <w:r>
-        <w:rPr>
-          <w:sz w:val="22"/>
-          <w:szCs w:val="22"/>
-        </w:rPr>
-        <w:t xml:space="preserve"> </w:t>
-      </w:r>
-      <w:r>
-        <w:rPr>
-          <w:sz w:val="22"/>
-          <w:szCs w:val="22"/>
-        </w:rPr>
-        <w:t>2014-present</w:t>
-      </w:r>
-    </w:p>
-    <w:p>
-      <w:pPr>
-        <w:ind w:left="1980" w:hanging="1980"/>
-        <w:rPr>
-          <w:sz w:val="22"/>
-          <w:szCs w:val="22"/>
-        </w:rPr>
-      </w:pPr>
-      <w:r>
-        <w:rPr>
-          <w:sz w:val="22"/>
-          <w:szCs w:val="22"/>
-        </w:rPr>
-        <w:tab/>
-        <w:t>Society of Women Engineers</w:t>
-      </w:r>
-      <w:r>
-        <w:rPr>
-          <w:sz w:val="22"/>
-          <w:szCs w:val="22"/>
-        </w:rPr>
-        <w:tab/>
-      </w:r>
-      <w:r>
-        <w:rPr>
-          <w:sz w:val="22"/>
-          <w:szCs w:val="22"/>
-        </w:rPr>
-        <w:tab/>
-      </w:r>
-      <w:r>
-        <w:rPr>
-          <w:sz w:val="22"/>
-          <w:szCs w:val="22"/>
-        </w:rPr>
-        <w:tab/>
-        <w:t xml:space="preserve">    </w:t>
-      </w:r>
-      <w:r>
-        <w:rPr>
-          <w:sz w:val="22"/>
-          <w:szCs w:val="22"/>
-        </w:rPr>
-        <w:tab/>
-      </w:r>
-      <w:r>
-        <w:rPr>
-          <w:sz w:val="22"/>
-          <w:szCs w:val="22"/>
-        </w:rPr>
-        <w:tab/>
-      </w:r>
-      <w:r>
-        <w:rPr>
-          <w:sz w:val="22"/>
-          <w:szCs w:val="22"/>
-        </w:rPr>
-        <w:t>Sept</w:t>
-      </w:r>
-      <w:r>
-        <w:rPr>
-          <w:sz w:val="22"/>
-          <w:szCs w:val="22"/>
-        </w:rPr>
-        <w:t>.</w:t>
-      </w:r>
-      <w:r>
-        <w:rPr>
-          <w:sz w:val="22"/>
-          <w:szCs w:val="22"/>
-        </w:rPr>
-        <w:t xml:space="preserve"> </w:t>
-      </w:r>
-      <w:r>
-        <w:rPr>
-          <w:sz w:val="22"/>
-          <w:szCs w:val="22"/>
-        </w:rPr>
-        <w:t>2014-present</w:t>
-      </w:r>
-    </w:p>
-    <w:p>
-      <w:pPr>
-        <w:ind w:left="1980" w:hanging="1980"/>
-        <w:rPr>
-          <w:b/>
-          <w:sz w:val="22"/>
-          <w:szCs w:val="22"/>
-        </w:rPr>
-      </w:pPr>
-    </w:p>
-    <w:p>
-      <w:pPr>
-        <w:ind w:left="1980" w:hanging="1980"/>
-        <w:rPr>
-          <w:sz w:val="22"/>
-          <w:szCs w:val="22"/>
-        </w:rPr>
-      </w:pPr>
-      <w:r>
-        <w:rPr>
-          <w:b/>
-          <w:sz w:val="22"/>
-          <w:szCs w:val="22"/>
-        </w:rPr>
-        <w:t>Work Experience</w:t>
-      </w:r>
-      <w:r>
-        <w:rPr>
-          <w:b/>
-          <w:sz w:val="22"/>
-          <w:szCs w:val="22"/>
-        </w:rPr>
-        <w:tab/>
-      </w:r>
-      <w:r>
-        <w:rPr>
-          <w:b/>
-          <w:sz w:val="22"/>
-          <w:szCs w:val="22"/>
-        </w:rPr>
         <w:t>Software Developer Intern</w:t>
       </w:r>
       <w:r>
@@ -784,28 +875,13 @@
           <w:sz w:val="22"/>
           <w:szCs w:val="22"/>
         </w:rPr>
-        <w:t>, Rackspace Hosting</w:t>
-      </w:r>
-      <w:r>
-        <w:rPr>
-          <w:sz w:val="22"/>
-          <w:szCs w:val="22"/>
-        </w:rPr>
-        <w:tab/>
-      </w:r>
-      <w:r>
-        <w:rPr>
-          <w:sz w:val="22"/>
-          <w:szCs w:val="22"/>
-        </w:rPr>
-        <w:tab/>
-      </w:r>
-      <w:r>
-        <w:rPr>
-          <w:sz w:val="22"/>
-          <w:szCs w:val="22"/>
-        </w:rPr>
-        <w:tab/>
+        <w:t xml:space="preserve">, </w:t>
+      </w:r>
+      <w:r>
+        <w:rPr>
+          <w:sz w:val="22"/>
+          <w:szCs w:val="22"/>
+        </w:rPr>
         <w:t>May 2016-Aug. 2016</w:t>
       </w:r>
     </w:p>
@@ -867,16 +943,13 @@
         </w:rPr>
         <w:t>onitoring system to data</w:t>
       </w:r>
-    </w:p>
-    <w:p>
-      <w:pPr>
-        <w:pStyle w:val="ListParagraph"/>
-        <w:ind w:left="2696"/>
-        <w:rPr>
-          <w:sz w:val="22"/>
-          <w:szCs w:val="22"/>
-        </w:rPr>
-      </w:pPr>
+      <w:r>
+        <w:rPr>
+          <w:sz w:val="22"/>
+          <w:szCs w:val="22"/>
+        </w:rPr>
+        <w:t xml:space="preserve"> </w:t>
+      </w:r>
       <w:r>
         <w:rPr>
           <w:sz w:val="22"/>
@@ -911,16 +984,6 @@
         </w:rPr>
         <w:t xml:space="preserve">Created system with a team of five to monitor the </w:t>
       </w:r>
-    </w:p>
-    <w:p>
-      <w:pPr>
-        <w:pStyle w:val="ListParagraph"/>
-        <w:ind w:left="2696"/>
-        <w:rPr>
-          <w:sz w:val="22"/>
-          <w:szCs w:val="22"/>
-        </w:rPr>
-      </w:pPr>
       <w:r>
         <w:rPr>
           <w:sz w:val="22"/>
@@ -948,16 +1011,13 @@
         </w:rPr>
         <w:t>Automated routine tasks in server management to</w:t>
       </w:r>
-    </w:p>
-    <w:p>
-      <w:pPr>
-        <w:pStyle w:val="ListParagraph"/>
-        <w:ind w:left="2696"/>
-        <w:rPr>
-          <w:sz w:val="22"/>
-          <w:szCs w:val="22"/>
-        </w:rPr>
-      </w:pPr>
+      <w:r>
+        <w:rPr>
+          <w:sz w:val="22"/>
+          <w:szCs w:val="22"/>
+        </w:rPr>
+        <w:t xml:space="preserve"> </w:t>
+      </w:r>
       <w:r>
         <w:rPr>
           <w:sz w:val="22"/>
@@ -983,24 +1043,49 @@
           <w:sz w:val="22"/>
           <w:szCs w:val="22"/>
         </w:rPr>
-        <w:t>Wrote technical Ansible introduction for company blog</w:t>
-      </w:r>
-    </w:p>
-    <w:p>
-      <w:pPr>
-        <w:pStyle w:val="ListParagraph"/>
-        <w:ind w:left="2696"/>
-        <w:rPr>
-          <w:sz w:val="22"/>
-          <w:szCs w:val="22"/>
-        </w:rPr>
-      </w:pPr>
-      <w:r>
-        <w:rPr>
-          <w:sz w:val="22"/>
-          <w:szCs w:val="22"/>
-        </w:rPr>
-        <w:t xml:space="preserve">to provide answers for </w:t>
+        <w:t>Wrote technical Ansible introduction</w:t>
+      </w:r>
+      <w:r>
+        <w:rPr>
+          <w:sz w:val="22"/>
+          <w:szCs w:val="22"/>
+        </w:rPr>
+        <w:t xml:space="preserve"> and tutorial</w:t>
+      </w:r>
+      <w:r>
+        <w:rPr>
+          <w:sz w:val="22"/>
+          <w:szCs w:val="22"/>
+        </w:rPr>
+        <w:t xml:space="preserve"> for </w:t>
+      </w:r>
+      <w:r>
+        <w:rPr>
+          <w:sz w:val="22"/>
+          <w:szCs w:val="22"/>
+        </w:rPr>
+        <w:t>company blog</w:t>
+      </w:r>
+      <w:r>
+        <w:rPr>
+          <w:sz w:val="22"/>
+          <w:szCs w:val="22"/>
+        </w:rPr>
+        <w:t xml:space="preserve"> </w:t>
+      </w:r>
+      <w:r>
+        <w:rPr>
+          <w:sz w:val="22"/>
+          <w:szCs w:val="22"/>
+        </w:rPr>
+        <w:t xml:space="preserve">to provide </w:t>
+      </w:r>
+      <w:r>
+        <w:rPr>
+          <w:sz w:val="22"/>
+          <w:szCs w:val="22"/>
+        </w:rPr>
+        <w:t xml:space="preserve">support for cloud users </w:t>
       </w:r>
     </w:p>
     <w:p>
@@ -1017,6 +1102,31 @@
           <w:sz w:val="22"/>
           <w:szCs w:val="22"/>
         </w:rPr>
+        <w:t>Texas A&amp;M University</w:t>
+      </w:r>
+      <w:r>
+        <w:rPr>
+          <w:b/>
+          <w:sz w:val="22"/>
+          <w:szCs w:val="22"/>
+        </w:rPr>
+        <w:t>,</w:t>
+      </w:r>
+      <w:r>
+        <w:rPr>
+          <w:b/>
+          <w:sz w:val="22"/>
+          <w:szCs w:val="22"/>
+        </w:rPr>
+        <w:t xml:space="preserve"> </w:t>
+      </w:r>
+      <w:r>
+        <w:rPr>
+          <w:b/>
+          <w:i/>
+          <w:sz w:val="22"/>
+          <w:szCs w:val="22"/>
+        </w:rPr>
         <w:t>Student Technician</w:t>
       </w:r>
       <w:r>
@@ -1031,44 +1141,14 @@
           <w:sz w:val="22"/>
           <w:szCs w:val="22"/>
         </w:rPr>
-        <w:t>Texas A&amp;M University</w:t>
-      </w:r>
-      <w:r>
-        <w:rPr>
-          <w:sz w:val="22"/>
-          <w:szCs w:val="22"/>
-        </w:rPr>
-        <w:tab/>
-      </w:r>
-      <w:r>
-        <w:rPr>
-          <w:sz w:val="22"/>
-          <w:szCs w:val="22"/>
-        </w:rPr>
-        <w:tab/>
-      </w:r>
-      <w:r>
-        <w:rPr>
-          <w:sz w:val="22"/>
-          <w:szCs w:val="22"/>
-        </w:rPr>
-        <w:tab/>
-      </w:r>
-      <w:r>
-        <w:rPr>
-          <w:sz w:val="22"/>
-          <w:szCs w:val="22"/>
-        </w:rPr>
-        <w:t>S</w:t>
-      </w:r>
-      <w:bookmarkStart w:id="0" w:name="_GoBack"/>
-      <w:bookmarkEnd w:id="0"/>
-      <w:r>
-        <w:rPr>
-          <w:sz w:val="22"/>
-          <w:szCs w:val="22"/>
-        </w:rPr>
-        <w:t>easonal Feb. 2015</w:t>
+        <w:t xml:space="preserve">Seasonal </w:t>
+      </w:r>
+      <w:r>
+        <w:rPr>
+          <w:sz w:val="22"/>
+          <w:szCs w:val="22"/>
+        </w:rPr>
+        <w:t>Feb. 2015</w:t>
       </w:r>
       <w:r>
         <w:rPr>
@@ -1130,6 +1210,13 @@
           <w:szCs w:val="22"/>
         </w:rPr>
         <w:t xml:space="preserve"> TX</w:t>
+      </w:r>
+      <w:r>
+        <w:rPr>
+          <w:sz w:val="22"/>
+          <w:szCs w:val="22"/>
+        </w:rPr>
+        <w:tab/>
       </w:r>
       <w:r>
         <w:rPr>
@@ -1156,7 +1243,21 @@
           <w:sz w:val="22"/>
           <w:szCs w:val="22"/>
         </w:rPr>
-        <w:t>Provided technical support to students, staff, faculty</w:t>
+        <w:t xml:space="preserve">Provided technical </w:t>
+      </w:r>
+      <w:r>
+        <w:rPr>
+          <w:sz w:val="22"/>
+          <w:szCs w:val="22"/>
+        </w:rPr>
+        <w:t xml:space="preserve">and account </w:t>
+      </w:r>
+      <w:r>
+        <w:rPr>
+          <w:sz w:val="22"/>
+          <w:szCs w:val="22"/>
+        </w:rPr>
+        <w:t>support to students, staff, faculty</w:t>
       </w:r>
     </w:p>
     <w:p>
@@ -1190,6 +1291,13 @@
           <w:sz w:val="22"/>
           <w:szCs w:val="22"/>
         </w:rPr>
+        <w:t>, projectors</w:t>
+      </w:r>
+      <w:r>
+        <w:rPr>
+          <w:sz w:val="22"/>
+          <w:szCs w:val="22"/>
+        </w:rPr>
         <w:t xml:space="preserve"> </w:t>
       </w:r>
     </w:p>
@@ -1207,6 +1315,31 @@
           <w:sz w:val="22"/>
           <w:szCs w:val="22"/>
         </w:rPr>
+        <w:t xml:space="preserve">Parasol Laboratory at </w:t>
+      </w:r>
+      <w:r>
+        <w:rPr>
+          <w:b/>
+          <w:sz w:val="22"/>
+          <w:szCs w:val="22"/>
+        </w:rPr>
+        <w:t>Texas A&amp;M University</w:t>
+      </w:r>
+      <w:r>
+        <w:rPr>
+          <w:b/>
+          <w:sz w:val="22"/>
+          <w:szCs w:val="22"/>
+        </w:rPr>
+        <w:t xml:space="preserve">, </w:t>
+      </w:r>
+      <w:r>
+        <w:rPr>
+          <w:b/>
+          <w:i/>
+          <w:sz w:val="22"/>
+          <w:szCs w:val="22"/>
+        </w:rPr>
         <w:t>Student Researcher</w:t>
       </w:r>
       <w:r>
@@ -1221,28 +1354,6 @@
           <w:sz w:val="22"/>
           <w:szCs w:val="22"/>
         </w:rPr>
-        <w:t>Texas A&amp;M University</w:t>
-      </w:r>
-      <w:r>
-        <w:rPr>
-          <w:sz w:val="22"/>
-          <w:szCs w:val="22"/>
-        </w:rPr>
-        <w:tab/>
-      </w:r>
-      <w:r>
-        <w:rPr>
-          <w:sz w:val="22"/>
-          <w:szCs w:val="22"/>
-        </w:rPr>
-        <w:tab/>
-      </w:r>
-      <w:r>
-        <w:rPr>
-          <w:sz w:val="22"/>
-          <w:szCs w:val="22"/>
-        </w:rPr>
-        <w:tab/>
         <w:t>Feb.</w:t>
       </w:r>
       <w:r>
@@ -1287,7 +1398,7 @@
           <w:sz w:val="22"/>
           <w:szCs w:val="22"/>
         </w:rPr>
-        <w:t>Parasol Laboratory</w:t>
+        <w:t>Parallel Software Group</w:t>
       </w:r>
       <w:r>
         <w:rPr>
@@ -1360,22 +1471,19 @@
         </w:rPr>
         <w:t>programs to assist in developing the</w:t>
       </w:r>
-    </w:p>
-    <w:p>
-      <w:pPr>
-        <w:pStyle w:val="ListParagraph"/>
-        <w:ind w:left="2700"/>
-        <w:rPr>
-          <w:sz w:val="22"/>
-          <w:szCs w:val="22"/>
-        </w:rPr>
-      </w:pPr>
-      <w:r>
-        <w:rPr>
-          <w:sz w:val="22"/>
-          <w:szCs w:val="22"/>
-        </w:rPr>
-        <w:t xml:space="preserve"> Standard Template Adaptive </w:t>
+      <w:r>
+        <w:rPr>
+          <w:sz w:val="22"/>
+          <w:szCs w:val="22"/>
+        </w:rPr>
+        <w:t xml:space="preserve"> </w:t>
+      </w:r>
+      <w:r>
+        <w:rPr>
+          <w:sz w:val="22"/>
+          <w:szCs w:val="22"/>
+        </w:rPr>
+        <w:t xml:space="preserve">Standard Template Adaptive </w:t>
       </w:r>
       <w:r>
         <w:rPr>
@@ -1445,16 +1553,13 @@
         </w:rPr>
         <w:t>Attended seminars and read research papers focused</w:t>
       </w:r>
-    </w:p>
-    <w:p>
-      <w:pPr>
-        <w:pStyle w:val="ListParagraph"/>
-        <w:ind w:left="2700"/>
-        <w:rPr>
-          <w:sz w:val="22"/>
-          <w:szCs w:val="22"/>
-        </w:rPr>
-      </w:pPr>
+      <w:r>
+        <w:rPr>
+          <w:sz w:val="22"/>
+          <w:szCs w:val="22"/>
+        </w:rPr>
+        <w:t xml:space="preserve"> </w:t>
+      </w:r>
       <w:r>
         <w:rPr>
           <w:sz w:val="22"/>
@@ -1502,85 +1607,83 @@
           <w:sz w:val="22"/>
           <w:szCs w:val="22"/>
         </w:rPr>
+        <w:t>Aggie Women in Computer Science</w:t>
+      </w:r>
+      <w:r>
+        <w:rPr>
+          <w:b/>
+          <w:sz w:val="22"/>
+          <w:szCs w:val="22"/>
+        </w:rPr>
+        <w:tab/>
+      </w:r>
+      <w:r>
+        <w:rPr>
+          <w:sz w:val="22"/>
+          <w:szCs w:val="22"/>
+        </w:rPr>
+        <w:tab/>
+      </w:r>
+      <w:r>
+        <w:rPr>
+          <w:sz w:val="22"/>
+          <w:szCs w:val="22"/>
+        </w:rPr>
+        <w:tab/>
+      </w:r>
+      <w:r>
+        <w:rPr>
+          <w:sz w:val="22"/>
+          <w:szCs w:val="22"/>
+        </w:rPr>
+        <w:tab/>
+      </w:r>
+      <w:r>
+        <w:rPr>
+          <w:sz w:val="22"/>
+          <w:szCs w:val="22"/>
+        </w:rPr>
+        <w:tab/>
+      </w:r>
+    </w:p>
+    <w:p>
+      <w:pPr>
+        <w:tabs>
+          <w:tab w:val="left" w:pos="1980"/>
+        </w:tabs>
+        <w:rPr>
+          <w:sz w:val="22"/>
+          <w:szCs w:val="22"/>
+        </w:rPr>
+      </w:pPr>
+      <w:r>
+        <w:rPr>
+          <w:sz w:val="22"/>
+          <w:szCs w:val="22"/>
+        </w:rPr>
+        <w:tab/>
+      </w:r>
+      <w:r>
+        <w:rPr>
+          <w:i/>
+          <w:sz w:val="22"/>
+          <w:szCs w:val="22"/>
+        </w:rPr>
         <w:t>President</w:t>
       </w:r>
       <w:r>
         <w:rPr>
-          <w:b/>
-          <w:sz w:val="22"/>
-          <w:szCs w:val="22"/>
-        </w:rPr>
-        <w:t xml:space="preserve"> </w:t>
-      </w:r>
-      <w:r>
-        <w:rPr>
-          <w:sz w:val="22"/>
-          <w:szCs w:val="22"/>
-        </w:rPr>
-        <w:t>for</w:t>
-      </w:r>
-      <w:r>
-        <w:rPr>
-          <w:sz w:val="22"/>
-          <w:szCs w:val="22"/>
-        </w:rPr>
-        <w:t xml:space="preserve"> Aggie Women in Computer Science</w:t>
-      </w:r>
-      <w:r>
-        <w:rPr>
-          <w:sz w:val="22"/>
-          <w:szCs w:val="22"/>
-        </w:rPr>
-        <w:tab/>
-      </w:r>
-      <w:r>
-        <w:rPr>
-          <w:sz w:val="22"/>
-          <w:szCs w:val="22"/>
-        </w:rPr>
-        <w:tab/>
-      </w:r>
-      <w:r>
-        <w:rPr>
-          <w:sz w:val="22"/>
-          <w:szCs w:val="22"/>
-        </w:rPr>
-        <w:tab/>
-      </w:r>
-      <w:r>
-        <w:rPr>
-          <w:sz w:val="22"/>
-          <w:szCs w:val="22"/>
-        </w:rPr>
-        <w:t>Aug</w:t>
-      </w:r>
-      <w:r>
-        <w:rPr>
-          <w:sz w:val="22"/>
-          <w:szCs w:val="22"/>
-        </w:rPr>
-        <w:t>.</w:t>
-      </w:r>
-      <w:r>
-        <w:rPr>
-          <w:sz w:val="22"/>
-          <w:szCs w:val="22"/>
-        </w:rPr>
-        <w:t xml:space="preserve"> 2016</w:t>
-      </w:r>
-      <w:r>
-        <w:rPr>
-          <w:sz w:val="22"/>
-          <w:szCs w:val="22"/>
-        </w:rPr>
-        <w:t>-present</w:t>
-      </w:r>
-      <w:r>
-        <w:rPr>
-          <w:sz w:val="22"/>
-          <w:szCs w:val="22"/>
-        </w:rPr>
-        <w:tab/>
+          <w:sz w:val="22"/>
+          <w:szCs w:val="22"/>
+        </w:rPr>
+        <w:t xml:space="preserve">, </w:t>
+      </w:r>
+      <w:r>
+        <w:rPr>
+          <w:sz w:val="22"/>
+          <w:szCs w:val="22"/>
+        </w:rPr>
+        <w:t>Aug. 2016-present</w:t>
       </w:r>
     </w:p>
     <w:p>
@@ -1602,6 +1705,20 @@
         </w:rPr>
         <w:t>Redesigned communication system for officer team</w:t>
       </w:r>
+      <w:r>
+        <w:rPr>
+          <w:sz w:val="22"/>
+          <w:szCs w:val="22"/>
+        </w:rPr>
+        <w:t xml:space="preserve"> to </w:t>
+      </w:r>
+      <w:r>
+        <w:rPr>
+          <w:sz w:val="22"/>
+          <w:szCs w:val="22"/>
+        </w:rPr>
+        <w:t>reduce oversight and minimize email chains</w:t>
+      </w:r>
     </w:p>
     <w:p>
       <w:pPr>
@@ -1656,6 +1773,121 @@
         </w:rPr>
         <w:t xml:space="preserve"> between organization and university</w:t>
       </w:r>
+      <w:r>
+        <w:rPr>
+          <w:sz w:val="22"/>
+          <w:szCs w:val="22"/>
+        </w:rPr>
+        <w:t xml:space="preserve"> to secure </w:t>
+      </w:r>
+      <w:r>
+        <w:rPr>
+          <w:sz w:val="22"/>
+          <w:szCs w:val="22"/>
+        </w:rPr>
+        <w:t>funding, facilities, and permissions for events</w:t>
+      </w:r>
+    </w:p>
+    <w:p>
+      <w:pPr>
+        <w:tabs>
+          <w:tab w:val="left" w:pos="1980"/>
+        </w:tabs>
+        <w:rPr>
+          <w:sz w:val="22"/>
+          <w:szCs w:val="22"/>
+        </w:rPr>
+      </w:pPr>
+      <w:r>
+        <w:rPr>
+          <w:sz w:val="22"/>
+          <w:szCs w:val="22"/>
+        </w:rPr>
+        <w:tab/>
+      </w:r>
+      <w:r>
+        <w:rPr>
+          <w:i/>
+          <w:sz w:val="22"/>
+          <w:szCs w:val="22"/>
+        </w:rPr>
+        <w:t>Media Office</w:t>
+      </w:r>
+      <w:r>
+        <w:rPr>
+          <w:i/>
+          <w:sz w:val="22"/>
+          <w:szCs w:val="22"/>
+        </w:rPr>
+        <w:t xml:space="preserve">r, </w:t>
+      </w:r>
+      <w:r>
+        <w:rPr>
+          <w:sz w:val="22"/>
+          <w:szCs w:val="22"/>
+        </w:rPr>
+        <w:t>Feb. 2015-Aug 2016</w:t>
+      </w:r>
+    </w:p>
+    <w:p>
+      <w:pPr>
+        <w:pStyle w:val="ListParagraph"/>
+        <w:numPr>
+          <w:ilvl w:val="0"/>
+          <w:numId w:val="10"/>
+        </w:numPr>
+        <w:tabs>
+          <w:tab w:val="left" w:pos="1980"/>
+        </w:tabs>
+        <w:rPr>
+          <w:sz w:val="22"/>
+          <w:szCs w:val="22"/>
+        </w:rPr>
+      </w:pPr>
+      <w:r>
+        <w:rPr>
+          <w:sz w:val="22"/>
+          <w:szCs w:val="22"/>
+        </w:rPr>
+        <w:t xml:space="preserve">Designed and programmed new club website to reflect new </w:t>
+      </w:r>
+      <w:r>
+        <w:rPr>
+          <w:sz w:val="22"/>
+          <w:szCs w:val="22"/>
+        </w:rPr>
+        <w:t>club vision</w:t>
+      </w:r>
+    </w:p>
+    <w:p>
+      <w:pPr>
+        <w:pStyle w:val="ListParagraph"/>
+        <w:numPr>
+          <w:ilvl w:val="0"/>
+          <w:numId w:val="10"/>
+        </w:numPr>
+        <w:tabs>
+          <w:tab w:val="left" w:pos="1980"/>
+        </w:tabs>
+        <w:rPr>
+          <w:sz w:val="22"/>
+          <w:szCs w:val="22"/>
+        </w:rPr>
+      </w:pPr>
+      <w:r>
+        <w:rPr>
+          <w:sz w:val="22"/>
+          <w:szCs w:val="22"/>
+        </w:rPr>
+        <w:t xml:space="preserve">Organized, advertised and led a monthly event with turnout seven </w:t>
+      </w:r>
+      <w:r>
+        <w:rPr>
+          <w:sz w:val="22"/>
+          <w:szCs w:val="22"/>
+        </w:rPr>
+        <w:t>times greater than usual</w:t>
+      </w:r>
     </w:p>
     <w:p>
       <w:pPr>
@@ -1665,65 +1897,97 @@
           <w:szCs w:val="22"/>
         </w:rPr>
       </w:pPr>
+      <w:proofErr w:type="spellStart"/>
       <w:r>
         <w:rPr>
           <w:b/>
           <w:sz w:val="22"/>
           <w:szCs w:val="22"/>
         </w:rPr>
-        <w:t xml:space="preserve">Organizer </w:t>
-      </w:r>
-      <w:r>
-        <w:rPr>
-          <w:sz w:val="22"/>
-          <w:szCs w:val="22"/>
-        </w:rPr>
-        <w:t xml:space="preserve">for </w:t>
-      </w:r>
-      <w:proofErr w:type="spellStart"/>
-      <w:r>
-        <w:rPr>
-          <w:sz w:val="22"/>
-          <w:szCs w:val="22"/>
-        </w:rPr>
-        <w:t>TAMUhack</w:t>
+        <w:t>TAMUHack</w:t>
       </w:r>
       <w:proofErr w:type="spellEnd"/>
       <w:r>
         <w:rPr>
-          <w:sz w:val="22"/>
-          <w:szCs w:val="22"/>
-        </w:rPr>
-        <w:tab/>
-      </w:r>
-      <w:r>
-        <w:rPr>
-          <w:sz w:val="22"/>
-          <w:szCs w:val="22"/>
-        </w:rPr>
-        <w:tab/>
-      </w:r>
-      <w:r>
-        <w:rPr>
-          <w:sz w:val="22"/>
-          <w:szCs w:val="22"/>
-        </w:rPr>
-        <w:tab/>
-      </w:r>
-      <w:r>
-        <w:rPr>
-          <w:sz w:val="22"/>
-          <w:szCs w:val="22"/>
-        </w:rPr>
-        <w:tab/>
-      </w:r>
-      <w:r>
-        <w:rPr>
-          <w:sz w:val="22"/>
-          <w:szCs w:val="22"/>
-        </w:rPr>
-        <w:tab/>
-        <w:t>July. 2016-present</w:t>
+          <w:b/>
+          <w:sz w:val="22"/>
+          <w:szCs w:val="22"/>
+        </w:rPr>
+        <w:tab/>
+      </w:r>
+      <w:r>
+        <w:rPr>
+          <w:sz w:val="22"/>
+          <w:szCs w:val="22"/>
+        </w:rPr>
+        <w:tab/>
+      </w:r>
+      <w:r>
+        <w:rPr>
+          <w:sz w:val="22"/>
+          <w:szCs w:val="22"/>
+        </w:rPr>
+        <w:tab/>
+      </w:r>
+      <w:r>
+        <w:rPr>
+          <w:sz w:val="22"/>
+          <w:szCs w:val="22"/>
+        </w:rPr>
+        <w:tab/>
+      </w:r>
+      <w:r>
+        <w:rPr>
+          <w:sz w:val="22"/>
+          <w:szCs w:val="22"/>
+        </w:rPr>
+        <w:tab/>
+      </w:r>
+      <w:r>
+        <w:rPr>
+          <w:sz w:val="22"/>
+          <w:szCs w:val="22"/>
+        </w:rPr>
+        <w:tab/>
+      </w:r>
+    </w:p>
+    <w:p>
+      <w:pPr>
+        <w:ind w:left="1980"/>
+        <w:rPr>
+          <w:sz w:val="22"/>
+          <w:szCs w:val="22"/>
+        </w:rPr>
+      </w:pPr>
+      <w:r>
+        <w:rPr>
+          <w:i/>
+          <w:sz w:val="22"/>
+          <w:szCs w:val="22"/>
+        </w:rPr>
+        <w:t>Organizer</w:t>
+      </w:r>
+      <w:r>
+        <w:rPr>
+          <w:i/>
+          <w:sz w:val="22"/>
+          <w:szCs w:val="22"/>
+        </w:rPr>
+        <w:t>,</w:t>
+      </w:r>
+      <w:r>
+        <w:rPr>
+          <w:sz w:val="22"/>
+          <w:szCs w:val="22"/>
+        </w:rPr>
+        <w:t xml:space="preserve"> </w:t>
+      </w:r>
+      <w:r>
+        <w:rPr>
+          <w:sz w:val="22"/>
+          <w:szCs w:val="22"/>
+        </w:rPr>
+        <w:t>July 2016-present</w:t>
       </w:r>
     </w:p>
     <w:p>
@@ -1752,16 +2016,13 @@
         </w:rPr>
         <w:t>rs to serve university hackathon, with</w:t>
       </w:r>
-    </w:p>
-    <w:p>
-      <w:pPr>
-        <w:pStyle w:val="ListParagraph"/>
-        <w:ind w:left="2700"/>
-        <w:rPr>
-          <w:sz w:val="22"/>
-          <w:szCs w:val="22"/>
-        </w:rPr>
-      </w:pPr>
+      <w:r>
+        <w:rPr>
+          <w:sz w:val="22"/>
+          <w:szCs w:val="22"/>
+        </w:rPr>
+        <w:t xml:space="preserve"> </w:t>
+      </w:r>
       <w:r>
         <w:rPr>
           <w:sz w:val="22"/>
@@ -1817,16 +2078,6 @@
         </w:rPr>
         <w:t xml:space="preserve">$4000 in </w:t>
       </w:r>
-    </w:p>
-    <w:p>
-      <w:pPr>
-        <w:pStyle w:val="ListParagraph"/>
-        <w:ind w:left="2700"/>
-        <w:rPr>
-          <w:sz w:val="22"/>
-          <w:szCs w:val="22"/>
-        </w:rPr>
-      </w:pPr>
       <w:r>
         <w:rPr>
           <w:sz w:val="22"/>
@@ -1837,41 +2088,44 @@
     </w:p>
     <w:p>
       <w:pPr>
-        <w:ind w:left="1980"/>
-        <w:rPr>
-          <w:sz w:val="22"/>
-          <w:szCs w:val="22"/>
-        </w:rPr>
-      </w:pPr>
-      <w:r>
+        <w:ind w:left="1980" w:hanging="1980"/>
         <w:rPr>
           <w:b/>
           <w:sz w:val="22"/>
           <w:szCs w:val="22"/>
         </w:rPr>
-        <w:t>Media Officer</w:t>
-      </w:r>
-      <w:r>
-        <w:rPr>
-          <w:sz w:val="22"/>
-          <w:szCs w:val="22"/>
-        </w:rPr>
-        <w:t xml:space="preserve"> for </w:t>
-      </w:r>
-      <w:r>
-        <w:rPr>
-          <w:sz w:val="22"/>
-          <w:szCs w:val="22"/>
-        </w:rPr>
-        <w:t>Aggie Women in Computer Science</w:t>
-      </w:r>
-      <w:r>
-        <w:rPr>
-          <w:sz w:val="22"/>
-          <w:szCs w:val="22"/>
-        </w:rPr>
-        <w:tab/>
-        <w:t xml:space="preserve">     </w:t>
+      </w:pPr>
+    </w:p>
+    <w:p>
+      <w:pPr>
+        <w:ind w:left="1980" w:hanging="1980"/>
+        <w:rPr>
+          <w:sz w:val="22"/>
+          <w:szCs w:val="22"/>
+        </w:rPr>
+      </w:pPr>
+      <w:r>
+        <w:rPr>
+          <w:b/>
+          <w:sz w:val="22"/>
+          <w:szCs w:val="22"/>
+        </w:rPr>
+        <w:t>Volunteer</w:t>
+      </w:r>
+      <w:r>
+        <w:rPr>
+          <w:sz w:val="22"/>
+          <w:szCs w:val="22"/>
+        </w:rPr>
+        <w:tab/>
+        <w:t>Construction Worker, Habi</w:t>
+      </w:r>
+      <w:r>
+        <w:rPr>
+          <w:sz w:val="22"/>
+          <w:szCs w:val="22"/>
+        </w:rPr>
+        <w:t>tat for Humanity</w:t>
       </w:r>
       <w:r>
         <w:rPr>
@@ -1892,94 +2146,43 @@
           <w:sz w:val="22"/>
           <w:szCs w:val="22"/>
         </w:rPr>
-        <w:t>Feb. 2015</w:t>
-      </w:r>
-      <w:r>
-        <w:rPr>
-          <w:sz w:val="22"/>
-          <w:szCs w:val="22"/>
-        </w:rPr>
-        <w:t>-Aug. 2016</w:t>
-      </w:r>
-    </w:p>
-    <w:p>
-      <w:pPr>
-        <w:pStyle w:val="ListParagraph"/>
-        <w:numPr>
-          <w:ilvl w:val="0"/>
-          <w:numId w:val="2"/>
-        </w:numPr>
-        <w:rPr>
-          <w:sz w:val="22"/>
-          <w:szCs w:val="22"/>
-        </w:rPr>
-      </w:pPr>
-      <w:r>
-        <w:rPr>
-          <w:sz w:val="22"/>
-          <w:szCs w:val="22"/>
-        </w:rPr>
-        <w:t xml:space="preserve">Designed and programmed </w:t>
-      </w:r>
-      <w:r>
-        <w:rPr>
-          <w:sz w:val="22"/>
-          <w:szCs w:val="22"/>
-        </w:rPr>
-        <w:t xml:space="preserve">new </w:t>
-      </w:r>
-      <w:r>
-        <w:rPr>
-          <w:sz w:val="22"/>
-          <w:szCs w:val="22"/>
-        </w:rPr>
-        <w:t xml:space="preserve">club website </w:t>
-      </w:r>
-    </w:p>
-    <w:p>
-      <w:pPr>
-        <w:pStyle w:val="ListParagraph"/>
-        <w:numPr>
-          <w:ilvl w:val="0"/>
-          <w:numId w:val="2"/>
-        </w:numPr>
-        <w:rPr>
-          <w:sz w:val="22"/>
-          <w:szCs w:val="22"/>
-        </w:rPr>
-      </w:pPr>
-      <w:r>
-        <w:rPr>
-          <w:sz w:val="22"/>
-          <w:szCs w:val="22"/>
-        </w:rPr>
-        <w:t>Organized, advertised and led a monthly event, with</w:t>
-      </w:r>
-    </w:p>
-    <w:p>
-      <w:pPr>
-        <w:pStyle w:val="ListParagraph"/>
-        <w:ind w:left="2700"/>
-        <w:rPr>
-          <w:sz w:val="22"/>
-          <w:szCs w:val="22"/>
-        </w:rPr>
-      </w:pPr>
-      <w:r>
-        <w:rPr>
-          <w:sz w:val="22"/>
-          <w:szCs w:val="22"/>
-        </w:rPr>
-        <w:t>turnout seven times greater than past events</w:t>
-      </w:r>
-    </w:p>
-    <w:p>
-      <w:pPr>
-        <w:rPr>
-          <w:sz w:val="22"/>
-          <w:szCs w:val="22"/>
-        </w:rPr>
-      </w:pPr>
+        <w:tab/>
+      </w:r>
+      <w:r>
+        <w:rPr>
+          <w:sz w:val="22"/>
+          <w:szCs w:val="22"/>
+        </w:rPr>
+        <w:tab/>
+      </w:r>
+      <w:r>
+        <w:rPr>
+          <w:sz w:val="22"/>
+          <w:szCs w:val="22"/>
+        </w:rPr>
+        <w:t xml:space="preserve">            </w:t>
+      </w:r>
+      <w:r>
+        <w:rPr>
+          <w:sz w:val="22"/>
+          <w:szCs w:val="22"/>
+        </w:rPr>
+        <w:t xml:space="preserve">Aug. </w:t>
+      </w:r>
+      <w:r>
+        <w:rPr>
+          <w:sz w:val="22"/>
+          <w:szCs w:val="22"/>
+        </w:rPr>
+        <w:t>2012-</w:t>
+      </w:r>
+      <w:r>
+        <w:rPr>
+          <w:sz w:val="22"/>
+          <w:szCs w:val="22"/>
+        </w:rPr>
+        <w:t>present</w:t>
+      </w:r>
     </w:p>
     <w:p>
       <w:pPr>
@@ -1989,29 +2192,125 @@
           <w:szCs w:val="22"/>
         </w:rPr>
       </w:pPr>
+    </w:p>
+    <w:p>
+      <w:pPr>
+        <w:ind w:left="1980" w:hanging="1980"/>
+        <w:rPr>
+          <w:sz w:val="22"/>
+          <w:szCs w:val="22"/>
+        </w:rPr>
+      </w:pPr>
       <w:r>
         <w:rPr>
           <w:b/>
           <w:sz w:val="22"/>
           <w:szCs w:val="22"/>
         </w:rPr>
-        <w:lastRenderedPageBreak/>
-        <w:t>Volunteer</w:t>
-      </w:r>
-      <w:r>
-        <w:rPr>
-          <w:sz w:val="22"/>
-          <w:szCs w:val="22"/>
-        </w:rPr>
-        <w:tab/>
-        <w:t>Construction Worker, Habi</w:t>
-      </w:r>
-      <w:r>
-        <w:rPr>
-          <w:sz w:val="22"/>
-          <w:szCs w:val="22"/>
-        </w:rPr>
-        <w:t>tat for Humanity</w:t>
+        <w:t>Honors</w:t>
+      </w:r>
+      <w:r>
+        <w:rPr>
+          <w:b/>
+          <w:sz w:val="22"/>
+          <w:szCs w:val="22"/>
+        </w:rPr>
+        <w:tab/>
+      </w:r>
+      <w:r>
+        <w:rPr>
+          <w:sz w:val="22"/>
+          <w:szCs w:val="22"/>
+        </w:rPr>
+        <w:t>ACE Scholar (Computer Science Honors Student)</w:t>
+      </w:r>
+      <w:r>
+        <w:rPr>
+          <w:sz w:val="22"/>
+          <w:szCs w:val="22"/>
+        </w:rPr>
+        <w:tab/>
+      </w:r>
+      <w:r>
+        <w:rPr>
+          <w:sz w:val="22"/>
+          <w:szCs w:val="22"/>
+        </w:rPr>
+        <w:tab/>
+      </w:r>
+      <w:r>
+        <w:rPr>
+          <w:sz w:val="22"/>
+          <w:szCs w:val="22"/>
+        </w:rPr>
+        <w:tab/>
+      </w:r>
+      <w:r>
+        <w:rPr>
+          <w:sz w:val="22"/>
+          <w:szCs w:val="22"/>
+        </w:rPr>
+        <w:t xml:space="preserve">            </w:t>
+      </w:r>
+      <w:r>
+        <w:rPr>
+          <w:sz w:val="22"/>
+          <w:szCs w:val="22"/>
+        </w:rPr>
+        <w:t>Aug</w:t>
+      </w:r>
+      <w:r>
+        <w:rPr>
+          <w:sz w:val="22"/>
+          <w:szCs w:val="22"/>
+        </w:rPr>
+        <w:t xml:space="preserve">. </w:t>
+      </w:r>
+      <w:r>
+        <w:rPr>
+          <w:sz w:val="22"/>
+          <w:szCs w:val="22"/>
+        </w:rPr>
+        <w:t>2014-present</w:t>
+      </w:r>
+    </w:p>
+    <w:p>
+      <w:pPr>
+        <w:ind w:left="1980" w:hanging="1980"/>
+        <w:rPr>
+          <w:sz w:val="22"/>
+          <w:szCs w:val="22"/>
+        </w:rPr>
+      </w:pPr>
+      <w:r>
+        <w:rPr>
+          <w:sz w:val="22"/>
+          <w:szCs w:val="22"/>
+        </w:rPr>
+        <w:tab/>
+      </w:r>
+      <w:r>
+        <w:rPr>
+          <w:sz w:val="22"/>
+          <w:szCs w:val="22"/>
+        </w:rPr>
+        <w:t xml:space="preserve">Phi </w:t>
+      </w:r>
+      <w:proofErr w:type="spellStart"/>
+      <w:r>
+        <w:rPr>
+          <w:sz w:val="22"/>
+          <w:szCs w:val="22"/>
+        </w:rPr>
+        <w:t>Eta</w:t>
+      </w:r>
+      <w:proofErr w:type="spellEnd"/>
+      <w:r>
+        <w:rPr>
+          <w:sz w:val="22"/>
+          <w:szCs w:val="22"/>
+        </w:rPr>
+        <w:t xml:space="preserve"> Sigma Freshman Honors Society</w:t>
       </w:r>
       <w:r>
         <w:rPr>
@@ -2046,178 +2345,26 @@
           <w:sz w:val="22"/>
           <w:szCs w:val="22"/>
         </w:rPr>
-        <w:t xml:space="preserve">Aug. </w:t>
-      </w:r>
-      <w:r>
-        <w:rPr>
-          <w:sz w:val="22"/>
-          <w:szCs w:val="22"/>
-        </w:rPr>
-        <w:t>2012-</w:t>
-      </w:r>
-      <w:r>
-        <w:rPr>
-          <w:sz w:val="22"/>
-          <w:szCs w:val="22"/>
-        </w:rPr>
-        <w:t>present</w:t>
-      </w:r>
-    </w:p>
-    <w:p>
-      <w:pPr>
-        <w:ind w:left="1980" w:hanging="1980"/>
-        <w:rPr>
-          <w:sz w:val="22"/>
-          <w:szCs w:val="22"/>
-        </w:rPr>
-      </w:pPr>
-    </w:p>
-    <w:p>
-      <w:pPr>
-        <w:ind w:left="1980" w:hanging="1980"/>
-        <w:rPr>
-          <w:sz w:val="22"/>
-          <w:szCs w:val="22"/>
-        </w:rPr>
-      </w:pPr>
-      <w:r>
-        <w:rPr>
-          <w:b/>
-          <w:sz w:val="22"/>
-          <w:szCs w:val="22"/>
-        </w:rPr>
-        <w:t>Honors</w:t>
-      </w:r>
-      <w:r>
-        <w:rPr>
-          <w:b/>
-          <w:sz w:val="22"/>
-          <w:szCs w:val="22"/>
-        </w:rPr>
-        <w:tab/>
-      </w:r>
-      <w:r>
-        <w:rPr>
-          <w:sz w:val="22"/>
-          <w:szCs w:val="22"/>
-        </w:rPr>
-        <w:t>ACE Scholar (Computer Science Honors Student)</w:t>
-      </w:r>
-      <w:r>
-        <w:rPr>
-          <w:sz w:val="22"/>
-          <w:szCs w:val="22"/>
-        </w:rPr>
-        <w:tab/>
-      </w:r>
-      <w:r>
-        <w:rPr>
-          <w:sz w:val="22"/>
-          <w:szCs w:val="22"/>
-        </w:rPr>
-        <w:tab/>
-      </w:r>
-      <w:r>
-        <w:rPr>
-          <w:sz w:val="22"/>
-          <w:szCs w:val="22"/>
-        </w:rPr>
-        <w:tab/>
-        <w:t>Aug</w:t>
-      </w:r>
-      <w:r>
-        <w:rPr>
-          <w:sz w:val="22"/>
-          <w:szCs w:val="22"/>
-        </w:rPr>
-        <w:t xml:space="preserve">. </w:t>
-      </w:r>
-      <w:r>
-        <w:rPr>
-          <w:sz w:val="22"/>
-          <w:szCs w:val="22"/>
-        </w:rPr>
-        <w:t>2014-present</w:t>
-      </w:r>
-    </w:p>
-    <w:p>
-      <w:pPr>
-        <w:ind w:left="1980" w:hanging="1980"/>
-        <w:rPr>
-          <w:sz w:val="22"/>
-          <w:szCs w:val="22"/>
-        </w:rPr>
-      </w:pPr>
-      <w:r>
-        <w:rPr>
-          <w:sz w:val="22"/>
-          <w:szCs w:val="22"/>
-        </w:rPr>
-        <w:tab/>
-      </w:r>
-      <w:r>
-        <w:rPr>
-          <w:sz w:val="22"/>
-          <w:szCs w:val="22"/>
-        </w:rPr>
-        <w:t xml:space="preserve">Phi </w:t>
-      </w:r>
-      <w:proofErr w:type="spellStart"/>
-      <w:r>
-        <w:rPr>
-          <w:sz w:val="22"/>
-          <w:szCs w:val="22"/>
-        </w:rPr>
-        <w:t>Eta</w:t>
-      </w:r>
-      <w:proofErr w:type="spellEnd"/>
-      <w:r>
-        <w:rPr>
-          <w:sz w:val="22"/>
-          <w:szCs w:val="22"/>
-        </w:rPr>
-        <w:t xml:space="preserve"> Sigma Freshman Honors Society</w:t>
-      </w:r>
-      <w:r>
-        <w:rPr>
-          <w:sz w:val="22"/>
-          <w:szCs w:val="22"/>
-        </w:rPr>
-        <w:t xml:space="preserve"> </w:t>
-      </w:r>
-      <w:r>
-        <w:rPr>
-          <w:sz w:val="22"/>
-          <w:szCs w:val="22"/>
-        </w:rPr>
-        <w:tab/>
-      </w:r>
-      <w:r>
-        <w:rPr>
-          <w:sz w:val="22"/>
-          <w:szCs w:val="22"/>
-        </w:rPr>
-        <w:tab/>
-      </w:r>
-      <w:r>
-        <w:rPr>
-          <w:sz w:val="22"/>
-          <w:szCs w:val="22"/>
-        </w:rPr>
-        <w:tab/>
-      </w:r>
-      <w:r>
-        <w:rPr>
-          <w:sz w:val="22"/>
-          <w:szCs w:val="22"/>
-        </w:rPr>
-        <w:tab/>
+        <w:tab/>
+      </w:r>
+      <w:r>
+        <w:rPr>
+          <w:sz w:val="22"/>
+          <w:szCs w:val="22"/>
+        </w:rPr>
+        <w:t xml:space="preserve">            </w:t>
+      </w:r>
+      <w:r>
+        <w:rPr>
+          <w:sz w:val="22"/>
+          <w:szCs w:val="22"/>
+        </w:rPr>
         <w:t>Jan. 2015-present</w:t>
       </w:r>
     </w:p>
     <w:sectPr>
       <w:pgSz w:w="12240" w:h="15840"/>
-      <w:pgMar w:top="1296" w:right="1008" w:bottom="720" w:left="1008" w:header="720" w:footer="720" w:gutter="0"/>
+      <w:pgMar w:top="720" w:right="720" w:bottom="720" w:left="720" w:header="720" w:footer="720" w:gutter="0"/>
       <w:cols w:space="720"/>
       <w:docGrid w:linePitch="360"/>
     </w:sectPr>
@@ -2226,8 +2373,121 @@
 </file>
 
 <file path=word/numbering.xml><?xml version="1.0" encoding="utf-8"?>
-<w:numbering xmlns:wpc="http://schemas.microsoft.com/office/word/2010/wordprocessingCanvas" xmlns:cx="http://schemas.microsoft.com/office/drawing/2014/chartex" xmlns:cx1="http://schemas.microsoft.com/office/drawing/2015/9/8/chartex" xmlns:cx2="http://schemas.microsoft.com/office/drawing/2015/10/21/chartex" xmlns:mc="http://schemas.openxmlformats.org/markup-compatibility/2006" xmlns:o="urn:schemas-microsoft-com:office:office" xmlns:r="http://schemas.openxmlformats.org/officeDocument/2006/relationships" xmlns:m="http://schemas.openxmlformats.org/officeDocument/2006/math" xmlns:v="urn:schemas-microsoft-com:vml" xmlns:wp14="http://schemas.microsoft.com/office/word/2010/wordprocessingDrawing" xmlns:wp="http://schemas.openxmlformats.org/drawingml/2006/wordprocessingDrawing" xmlns:w10="urn:schemas-microsoft-com:office:word" xmlns:w="http://schemas.openxmlformats.org/wordprocessingml/2006/main" xmlns:w14="http://schemas.microsoft.com/office/word/2010/wordml" xmlns:w15="http://schemas.microsoft.com/office/word/2012/wordml" xmlns:w16se="http://schemas.microsoft.com/office/word/2015/wordml/symex" xmlns:wpg="http://schemas.microsoft.com/office/word/2010/wordprocessingGroup" xmlns:wpi="http://schemas.microsoft.com/office/word/2010/wordprocessingInk" xmlns:wne="http://schemas.microsoft.com/office/word/2006/wordml" xmlns:wps="http://schemas.microsoft.com/office/word/2010/wordprocessingShape" mc:Ignorable="w14 w15 w16se wp14">
+<w:numbering xmlns:wpc="http://schemas.microsoft.com/office/word/2010/wordprocessingCanvas" xmlns:mc="http://schemas.openxmlformats.org/markup-compatibility/2006" xmlns:o="urn:schemas-microsoft-com:office:office" xmlns:r="http://schemas.openxmlformats.org/officeDocument/2006/relationships" xmlns:m="http://schemas.openxmlformats.org/officeDocument/2006/math" xmlns:v="urn:schemas-microsoft-com:vml" xmlns:wp14="http://schemas.microsoft.com/office/word/2010/wordprocessingDrawing" xmlns:wp="http://schemas.openxmlformats.org/drawingml/2006/wordprocessingDrawing" xmlns:w10="urn:schemas-microsoft-com:office:word" xmlns:w="http://schemas.openxmlformats.org/wordprocessingml/2006/main" xmlns:w14="http://schemas.microsoft.com/office/word/2010/wordml" xmlns:w15="http://schemas.microsoft.com/office/word/2012/wordml" xmlns:wpg="http://schemas.microsoft.com/office/word/2010/wordprocessingGroup" xmlns:wpi="http://schemas.microsoft.com/office/word/2010/wordprocessingInk" xmlns:wne="http://schemas.microsoft.com/office/word/2006/wordml" xmlns:wps="http://schemas.microsoft.com/office/word/2010/wordprocessingShape" mc:Ignorable="w14 w15 wp14">
   <w:abstractNum w:abstractNumId="0" w15:restartNumberingAfterBreak="0">
+    <w:nsid w:val="0E3B300B"/>
+    <w:multiLevelType w:val="hybridMultilevel"/>
+    <w:tmpl w:val="B85878FC"/>
+    <w:lvl w:ilvl="0" w:tplc="04090001">
+      <w:start w:val="1"/>
+      <w:numFmt w:val="bullet"/>
+      <w:lvlText w:val=""/>
+      <w:lvlJc w:val="left"/>
+      <w:pPr>
+        <w:ind w:left="2520" w:hanging="360"/>
+      </w:pPr>
+      <w:rPr>
+        <w:rFonts w:ascii="Symbol" w:hAnsi="Symbol" w:hint="default"/>
+      </w:rPr>
+    </w:lvl>
+    <w:lvl w:ilvl="1" w:tplc="04090003" w:tentative="1">
+      <w:start w:val="1"/>
+      <w:numFmt w:val="bullet"/>
+      <w:lvlText w:val="o"/>
+      <w:lvlJc w:val="left"/>
+      <w:pPr>
+        <w:ind w:left="3240" w:hanging="360"/>
+      </w:pPr>
+      <w:rPr>
+        <w:rFonts w:ascii="Courier New" w:hAnsi="Courier New" w:cs="Courier New" w:hint="default"/>
+      </w:rPr>
+    </w:lvl>
+    <w:lvl w:ilvl="2" w:tplc="04090005" w:tentative="1">
+      <w:start w:val="1"/>
+      <w:numFmt w:val="bullet"/>
+      <w:lvlText w:val=""/>
+      <w:lvlJc w:val="left"/>
+      <w:pPr>
+        <w:ind w:left="3960" w:hanging="360"/>
+      </w:pPr>
+      <w:rPr>
+        <w:rFonts w:ascii="Wingdings" w:hAnsi="Wingdings" w:hint="default"/>
+      </w:rPr>
+    </w:lvl>
+    <w:lvl w:ilvl="3" w:tplc="04090001" w:tentative="1">
+      <w:start w:val="1"/>
+      <w:numFmt w:val="bullet"/>
+      <w:lvlText w:val=""/>
+      <w:lvlJc w:val="left"/>
+      <w:pPr>
+        <w:ind w:left="4680" w:hanging="360"/>
+      </w:pPr>
+      <w:rPr>
+        <w:rFonts w:ascii="Symbol" w:hAnsi="Symbol" w:hint="default"/>
+      </w:rPr>
+    </w:lvl>
+    <w:lvl w:ilvl="4" w:tplc="04090003" w:tentative="1">
+      <w:start w:val="1"/>
+      <w:numFmt w:val="bullet"/>
+      <w:lvlText w:val="o"/>
+      <w:lvlJc w:val="left"/>
+      <w:pPr>
+        <w:ind w:left="5400" w:hanging="360"/>
+      </w:pPr>
+      <w:rPr>
+        <w:rFonts w:ascii="Courier New" w:hAnsi="Courier New" w:cs="Courier New" w:hint="default"/>
+      </w:rPr>
+    </w:lvl>
+    <w:lvl w:ilvl="5" w:tplc="04090005" w:tentative="1">
+      <w:start w:val="1"/>
+      <w:numFmt w:val="bullet"/>
+      <w:lvlText w:val=""/>
+      <w:lvlJc w:val="left"/>
+      <w:pPr>
+        <w:ind w:left="6120" w:hanging="360"/>
+      </w:pPr>
+      <w:rPr>
+        <w:rFonts w:ascii="Wingdings" w:hAnsi="Wingdings" w:hint="default"/>
+      </w:rPr>
+    </w:lvl>
+    <w:lvl w:ilvl="6" w:tplc="04090001" w:tentative="1">
+      <w:start w:val="1"/>
+      <w:numFmt w:val="bullet"/>
+      <w:lvlText w:val=""/>
+      <w:lvlJc w:val="left"/>
+      <w:pPr>
+        <w:ind w:left="6840" w:hanging="360"/>
+      </w:pPr>
+      <w:rPr>
+        <w:rFonts w:ascii="Symbol" w:hAnsi="Symbol" w:hint="default"/>
+      </w:rPr>
+    </w:lvl>
+    <w:lvl w:ilvl="7" w:tplc="04090003" w:tentative="1">
+      <w:start w:val="1"/>
+      <w:numFmt w:val="bullet"/>
+      <w:lvlText w:val="o"/>
+      <w:lvlJc w:val="left"/>
+      <w:pPr>
+        <w:ind w:left="7560" w:hanging="360"/>
+      </w:pPr>
+      <w:rPr>
+        <w:rFonts w:ascii="Courier New" w:hAnsi="Courier New" w:cs="Courier New" w:hint="default"/>
+      </w:rPr>
+    </w:lvl>
+    <w:lvl w:ilvl="8" w:tplc="04090005" w:tentative="1">
+      <w:start w:val="1"/>
+      <w:numFmt w:val="bullet"/>
+      <w:lvlText w:val=""/>
+      <w:lvlJc w:val="left"/>
+      <w:pPr>
+        <w:ind w:left="8280" w:hanging="360"/>
+      </w:pPr>
+      <w:rPr>
+        <w:rFonts w:ascii="Wingdings" w:hAnsi="Wingdings" w:hint="default"/>
+      </w:rPr>
+    </w:lvl>
+  </w:abstractNum>
+  <w:abstractNum w:abstractNumId="1" w15:restartNumberingAfterBreak="0">
     <w:nsid w:val="2D235B6A"/>
     <w:multiLevelType w:val="hybridMultilevel"/>
     <w:tmpl w:val="8F94B60C"/>
@@ -2340,7 +2600,7 @@
       </w:rPr>
     </w:lvl>
   </w:abstractNum>
-  <w:abstractNum w:abstractNumId="1" w15:restartNumberingAfterBreak="0">
+  <w:abstractNum w:abstractNumId="2" w15:restartNumberingAfterBreak="0">
     <w:nsid w:val="2F82547E"/>
     <w:multiLevelType w:val="hybridMultilevel"/>
     <w:tmpl w:val="79287F08"/>
@@ -2453,7 +2713,7 @@
       </w:rPr>
     </w:lvl>
   </w:abstractNum>
-  <w:abstractNum w:abstractNumId="2" w15:restartNumberingAfterBreak="0">
+  <w:abstractNum w:abstractNumId="3" w15:restartNumberingAfterBreak="0">
     <w:nsid w:val="32FF1845"/>
     <w:multiLevelType w:val="hybridMultilevel"/>
     <w:tmpl w:val="9EA0DF9C"/>
@@ -2566,7 +2826,7 @@
       </w:rPr>
     </w:lvl>
   </w:abstractNum>
-  <w:abstractNum w:abstractNumId="3" w15:restartNumberingAfterBreak="0">
+  <w:abstractNum w:abstractNumId="4" w15:restartNumberingAfterBreak="0">
     <w:nsid w:val="434D2960"/>
     <w:multiLevelType w:val="hybridMultilevel"/>
     <w:tmpl w:val="131CA14C"/>
@@ -2679,7 +2939,7 @@
       </w:rPr>
     </w:lvl>
   </w:abstractNum>
-  <w:abstractNum w:abstractNumId="4" w15:restartNumberingAfterBreak="0">
+  <w:abstractNum w:abstractNumId="5" w15:restartNumberingAfterBreak="0">
     <w:nsid w:val="513A70F2"/>
     <w:multiLevelType w:val="hybridMultilevel"/>
     <w:tmpl w:val="858A91E8"/>
@@ -2792,7 +3052,7 @@
       </w:rPr>
     </w:lvl>
   </w:abstractNum>
-  <w:abstractNum w:abstractNumId="5" w15:restartNumberingAfterBreak="0">
+  <w:abstractNum w:abstractNumId="6" w15:restartNumberingAfterBreak="0">
     <w:nsid w:val="578B4257"/>
     <w:multiLevelType w:val="hybridMultilevel"/>
     <w:tmpl w:val="B0B0C942"/>
@@ -2905,7 +3165,120 @@
       </w:rPr>
     </w:lvl>
   </w:abstractNum>
-  <w:abstractNum w:abstractNumId="6" w15:restartNumberingAfterBreak="0">
+  <w:abstractNum w:abstractNumId="7" w15:restartNumberingAfterBreak="0">
+    <w:nsid w:val="581560BC"/>
+    <w:multiLevelType w:val="hybridMultilevel"/>
+    <w:tmpl w:val="347A9798"/>
+    <w:lvl w:ilvl="0" w:tplc="04090001">
+      <w:start w:val="1"/>
+      <w:numFmt w:val="bullet"/>
+      <w:lvlText w:val=""/>
+      <w:lvlJc w:val="left"/>
+      <w:pPr>
+        <w:ind w:left="2700" w:hanging="360"/>
+      </w:pPr>
+      <w:rPr>
+        <w:rFonts w:ascii="Symbol" w:hAnsi="Symbol" w:hint="default"/>
+      </w:rPr>
+    </w:lvl>
+    <w:lvl w:ilvl="1" w:tplc="04090003" w:tentative="1">
+      <w:start w:val="1"/>
+      <w:numFmt w:val="bullet"/>
+      <w:lvlText w:val="o"/>
+      <w:lvlJc w:val="left"/>
+      <w:pPr>
+        <w:ind w:left="3420" w:hanging="360"/>
+      </w:pPr>
+      <w:rPr>
+        <w:rFonts w:ascii="Courier New" w:hAnsi="Courier New" w:cs="Courier New" w:hint="default"/>
+      </w:rPr>
+    </w:lvl>
+    <w:lvl w:ilvl="2" w:tplc="04090005" w:tentative="1">
+      <w:start w:val="1"/>
+      <w:numFmt w:val="bullet"/>
+      <w:lvlText w:val=""/>
+      <w:lvlJc w:val="left"/>
+      <w:pPr>
+        <w:ind w:left="4140" w:hanging="360"/>
+      </w:pPr>
+      <w:rPr>
+        <w:rFonts w:ascii="Wingdings" w:hAnsi="Wingdings" w:hint="default"/>
+      </w:rPr>
+    </w:lvl>
+    <w:lvl w:ilvl="3" w:tplc="04090001" w:tentative="1">
+      <w:start w:val="1"/>
+      <w:numFmt w:val="bullet"/>
+      <w:lvlText w:val=""/>
+      <w:lvlJc w:val="left"/>
+      <w:pPr>
+        <w:ind w:left="4860" w:hanging="360"/>
+      </w:pPr>
+      <w:rPr>
+        <w:rFonts w:ascii="Symbol" w:hAnsi="Symbol" w:hint="default"/>
+      </w:rPr>
+    </w:lvl>
+    <w:lvl w:ilvl="4" w:tplc="04090003" w:tentative="1">
+      <w:start w:val="1"/>
+      <w:numFmt w:val="bullet"/>
+      <w:lvlText w:val="o"/>
+      <w:lvlJc w:val="left"/>
+      <w:pPr>
+        <w:ind w:left="5580" w:hanging="360"/>
+      </w:pPr>
+      <w:rPr>
+        <w:rFonts w:ascii="Courier New" w:hAnsi="Courier New" w:cs="Courier New" w:hint="default"/>
+      </w:rPr>
+    </w:lvl>
+    <w:lvl w:ilvl="5" w:tplc="04090005" w:tentative="1">
+      <w:start w:val="1"/>
+      <w:numFmt w:val="bullet"/>
+      <w:lvlText w:val=""/>
+      <w:lvlJc w:val="left"/>
+      <w:pPr>
+        <w:ind w:left="6300" w:hanging="360"/>
+      </w:pPr>
+      <w:rPr>
+        <w:rFonts w:ascii="Wingdings" w:hAnsi="Wingdings" w:hint="default"/>
+      </w:rPr>
+    </w:lvl>
+    <w:lvl w:ilvl="6" w:tplc="04090001" w:tentative="1">
+      <w:start w:val="1"/>
+      <w:numFmt w:val="bullet"/>
+      <w:lvlText w:val=""/>
+      <w:lvlJc w:val="left"/>
+      <w:pPr>
+        <w:ind w:left="7020" w:hanging="360"/>
+      </w:pPr>
+      <w:rPr>
+        <w:rFonts w:ascii="Symbol" w:hAnsi="Symbol" w:hint="default"/>
+      </w:rPr>
+    </w:lvl>
+    <w:lvl w:ilvl="7" w:tplc="04090003" w:tentative="1">
+      <w:start w:val="1"/>
+      <w:numFmt w:val="bullet"/>
+      <w:lvlText w:val="o"/>
+      <w:lvlJc w:val="left"/>
+      <w:pPr>
+        <w:ind w:left="7740" w:hanging="360"/>
+      </w:pPr>
+      <w:rPr>
+        <w:rFonts w:ascii="Courier New" w:hAnsi="Courier New" w:cs="Courier New" w:hint="default"/>
+      </w:rPr>
+    </w:lvl>
+    <w:lvl w:ilvl="8" w:tplc="04090005" w:tentative="1">
+      <w:start w:val="1"/>
+      <w:numFmt w:val="bullet"/>
+      <w:lvlText w:val=""/>
+      <w:lvlJc w:val="left"/>
+      <w:pPr>
+        <w:ind w:left="8460" w:hanging="360"/>
+      </w:pPr>
+      <w:rPr>
+        <w:rFonts w:ascii="Wingdings" w:hAnsi="Wingdings" w:hint="default"/>
+      </w:rPr>
+    </w:lvl>
+  </w:abstractNum>
+  <w:abstractNum w:abstractNumId="8" w15:restartNumberingAfterBreak="0">
     <w:nsid w:val="641C5510"/>
     <w:multiLevelType w:val="hybridMultilevel"/>
     <w:tmpl w:val="3EF47F22"/>
@@ -3018,7 +3391,7 @@
       </w:rPr>
     </w:lvl>
   </w:abstractNum>
-  <w:abstractNum w:abstractNumId="7" w15:restartNumberingAfterBreak="0">
+  <w:abstractNum w:abstractNumId="9" w15:restartNumberingAfterBreak="0">
     <w:nsid w:val="66D24B67"/>
     <w:multiLevelType w:val="hybridMultilevel"/>
     <w:tmpl w:val="89AAD398"/>
@@ -3132,34 +3505,40 @@
     </w:lvl>
   </w:abstractNum>
   <w:num w:numId="1">
+    <w:abstractNumId w:val="8"/>
+  </w:num>
+  <w:num w:numId="2">
+    <w:abstractNumId w:val="3"/>
+  </w:num>
+  <w:num w:numId="3">
     <w:abstractNumId w:val="6"/>
   </w:num>
-  <w:num w:numId="2">
+  <w:num w:numId="4">
     <w:abstractNumId w:val="2"/>
   </w:num>
-  <w:num w:numId="3">
+  <w:num w:numId="5">
+    <w:abstractNumId w:val="1"/>
+  </w:num>
+  <w:num w:numId="6">
     <w:abstractNumId w:val="5"/>
   </w:num>
-  <w:num w:numId="4">
-    <w:abstractNumId w:val="1"/>
+  <w:num w:numId="7">
+    <w:abstractNumId w:val="9"/>
   </w:num>
-  <w:num w:numId="5">
+  <w:num w:numId="8">
+    <w:abstractNumId w:val="4"/>
+  </w:num>
+  <w:num w:numId="9">
     <w:abstractNumId w:val="0"/>
   </w:num>
-  <w:num w:numId="6">
-    <w:abstractNumId w:val="4"/>
-  </w:num>
-  <w:num w:numId="7">
+  <w:num w:numId="10">
     <w:abstractNumId w:val="7"/>
-  </w:num>
-  <w:num w:numId="8">
-    <w:abstractNumId w:val="3"/>
   </w:num>
 </w:numbering>
 </file>
 
 <file path=word/styles.xml><?xml version="1.0" encoding="utf-8"?>
-<w:styles xmlns:mc="http://schemas.openxmlformats.org/markup-compatibility/2006" xmlns:r="http://schemas.openxmlformats.org/officeDocument/2006/relationships" xmlns:w="http://schemas.openxmlformats.org/wordprocessingml/2006/main" xmlns:w14="http://schemas.microsoft.com/office/word/2010/wordml" xmlns:w15="http://schemas.microsoft.com/office/word/2012/wordml" xmlns:w16se="http://schemas.microsoft.com/office/word/2015/wordml/symex" mc:Ignorable="w14 w15 w16se">
+<w:styles xmlns:mc="http://schemas.openxmlformats.org/markup-compatibility/2006" xmlns:r="http://schemas.openxmlformats.org/officeDocument/2006/relationships" xmlns:w="http://schemas.openxmlformats.org/wordprocessingml/2006/main" xmlns:w14="http://schemas.microsoft.com/office/word/2010/wordml" xmlns:w15="http://schemas.microsoft.com/office/word/2012/wordml" mc:Ignorable="w14 w15">
   <w:docDefaults>
     <w:rPrDefault>
       <w:rPr>
@@ -3169,7 +3548,7 @@
     </w:rPrDefault>
     <w:pPrDefault/>
   </w:docDefaults>
-  <w:latentStyles w:defLockedState="0" w:defUIPriority="99" w:defSemiHidden="0" w:defUnhideWhenUsed="0" w:defQFormat="0" w:count="373">
+  <w:latentStyles w:defLockedState="0" w:defUIPriority="99" w:defSemiHidden="0" w:defUnhideWhenUsed="0" w:defQFormat="0" w:count="371">
     <w:lsdException w:name="Normal" w:uiPriority="0" w:qFormat="1"/>
     <w:lsdException w:name="heading 1" w:uiPriority="9" w:qFormat="1"/>
     <w:lsdException w:name="heading 2" w:semiHidden="1" w:uiPriority="9" w:unhideWhenUsed="1" w:qFormat="1"/>
@@ -3541,8 +3920,6 @@
     <w:lsdException w:name="List Table 5 Dark Accent 6" w:uiPriority="50"/>
     <w:lsdException w:name="List Table 6 Colorful Accent 6" w:uiPriority="51"/>
     <w:lsdException w:name="List Table 7 Colorful Accent 6" w:uiPriority="52"/>
-    <w:lsdException w:name="Mention" w:semiHidden="1" w:unhideWhenUsed="1"/>
-    <w:lsdException w:name="Smart Hyperlink" w:semiHidden="1" w:unhideWhenUsed="1"/>
   </w:latentStyles>
   <w:style w:type="paragraph" w:default="1" w:styleId="Normal">
     <w:name w:val="Normal"/>
@@ -3917,7 +4294,7 @@
 </file>
 
 <file path=customXml/itemProps1.xml><?xml version="1.0" encoding="utf-8"?>
-<ds:datastoreItem xmlns:ds="http://schemas.openxmlformats.org/officeDocument/2006/customXml" ds:itemID="{862EEB80-CE2F-4187-8F79-391636AC4F83}">
+<ds:datastoreItem xmlns:ds="http://schemas.openxmlformats.org/officeDocument/2006/customXml" ds:itemID="{6EE96507-4D24-4540-B61A-67C917084FBD}">
   <ds:schemaRefs>
     <ds:schemaRef ds:uri="http://schemas.openxmlformats.org/officeDocument/2006/bibliography"/>
   </ds:schemaRefs>

</xml_diff>